<commit_message>
Added zotero citations, fixing small issues.
</commit_message>
<xml_diff>
--- a/Manuscript/Zotero papers.docx
+++ b/Manuscript/Zotero papers.docx
@@ -9,7 +9,7 @@
     </w:p>
     <w:p>
       <w:r>
-        <w:t>wongPhytoplanktonRequireOxygen2023a</w:t>
+        <w:t>wongPhytoplanktonRequireOxygen2023</w:t>
       </w:r>
     </w:p>
     <w:p>
@@ -19,7 +19,18 @@
     </w:p>
     <w:p>
       <w:r>
-        <w:t>ulloaMicrobialOceanographyAnoxic2012a</w:t>
+        <w:t>ulloaMicrobialOceanographyAnoxic2012</w:t>
+      </w:r>
+    </w:p>
+    <w:p/>
+    <w:p>
+      <w:r>
+        <w:t>colour</w:t>
+      </w:r>
+    </w:p>
+    <w:p>
+      <w:r>
+        <w:t>klepacz-smolkaEffectLightColour2020</w:t>
       </w:r>
     </w:p>
     <w:p/>
@@ -111,6 +122,7 @@
     </w:p>
     <w:p>
       <w:r>
+        <w:lastRenderedPageBreak/>
         <w:t>pedersenPatchworkComposerPlots2024</w:t>
       </w:r>
     </w:p>
@@ -118,7 +130,6 @@
     <w:p/>
     <w:p>
       <w:r>
-        <w:lastRenderedPageBreak/>
         <w:t>Discussion</w:t>
       </w:r>
     </w:p>

</xml_diff>